<commit_message>
Fixed minor tutorial error
</commit_message>
<xml_diff>
--- a/Making a Basic Platformer.docx
+++ b/Making a Basic Platformer.docx
@@ -859,7 +859,7 @@
               </wp:anchor>
             </w:drawing>
           </mc:Choice>
-          <mc:Fallback xmlns:w16cid="http://schemas.microsoft.com/office/word/2016/wordml/cid" xmlns:am3d="http://schemas.microsoft.com/office/drawing/2017/model3d" xmlns:aink="http://schemas.microsoft.com/office/drawing/2016/ink" xmlns:cx8="http://schemas.microsoft.com/office/drawing/2016/5/14/chartex" xmlns:cx7="http://schemas.microsoft.com/office/drawing/2016/5/13/chartex" xmlns:cx6="http://schemas.microsoft.com/office/drawing/2016/5/12/chartex" xmlns:cx5="http://schemas.microsoft.com/office/drawing/2016/5/11/chartex" xmlns:cx4="http://schemas.microsoft.com/office/drawing/2016/5/10/chartex" xmlns:cx3="http://schemas.microsoft.com/office/drawing/2016/5/9/chartex" xmlns:cx2="http://schemas.microsoft.com/office/drawing/2015/10/21/chartex">
+          <mc:Fallback xmlns:cx2="http://schemas.microsoft.com/office/drawing/2015/10/21/chartex" xmlns:cx3="http://schemas.microsoft.com/office/drawing/2016/5/9/chartex" xmlns:cx4="http://schemas.microsoft.com/office/drawing/2016/5/10/chartex" xmlns:cx5="http://schemas.microsoft.com/office/drawing/2016/5/11/chartex" xmlns:cx6="http://schemas.microsoft.com/office/drawing/2016/5/12/chartex" xmlns:cx7="http://schemas.microsoft.com/office/drawing/2016/5/13/chartex" xmlns:cx8="http://schemas.microsoft.com/office/drawing/2016/5/14/chartex" xmlns:aink="http://schemas.microsoft.com/office/drawing/2016/ink" xmlns:am3d="http://schemas.microsoft.com/office/drawing/2017/model3d" xmlns:w16cid="http://schemas.microsoft.com/office/word/2016/wordml/cid">
             <w:pict>
               <v:shapetype w14:anchorId="17F3A51B" id="_x0000_t32" coordsize="21600,21600" o:spt="32" o:oned="t" path="m,l21600,21600e" filled="f">
                 <v:path arrowok="t" fillok="f" o:connecttype="none"/>
@@ -930,7 +930,7 @@
               </wp:anchor>
             </w:drawing>
           </mc:Choice>
-          <mc:Fallback xmlns:w16cid="http://schemas.microsoft.com/office/word/2016/wordml/cid" xmlns:am3d="http://schemas.microsoft.com/office/drawing/2017/model3d" xmlns:aink="http://schemas.microsoft.com/office/drawing/2016/ink" xmlns:cx8="http://schemas.microsoft.com/office/drawing/2016/5/14/chartex" xmlns:cx7="http://schemas.microsoft.com/office/drawing/2016/5/13/chartex" xmlns:cx6="http://schemas.microsoft.com/office/drawing/2016/5/12/chartex" xmlns:cx5="http://schemas.microsoft.com/office/drawing/2016/5/11/chartex" xmlns:cx4="http://schemas.microsoft.com/office/drawing/2016/5/10/chartex" xmlns:cx3="http://schemas.microsoft.com/office/drawing/2016/5/9/chartex" xmlns:cx2="http://schemas.microsoft.com/office/drawing/2015/10/21/chartex">
+          <mc:Fallback xmlns:cx2="http://schemas.microsoft.com/office/drawing/2015/10/21/chartex" xmlns:cx3="http://schemas.microsoft.com/office/drawing/2016/5/9/chartex" xmlns:cx4="http://schemas.microsoft.com/office/drawing/2016/5/10/chartex" xmlns:cx5="http://schemas.microsoft.com/office/drawing/2016/5/11/chartex" xmlns:cx6="http://schemas.microsoft.com/office/drawing/2016/5/12/chartex" xmlns:cx7="http://schemas.microsoft.com/office/drawing/2016/5/13/chartex" xmlns:cx8="http://schemas.microsoft.com/office/drawing/2016/5/14/chartex" xmlns:aink="http://schemas.microsoft.com/office/drawing/2016/ink" xmlns:am3d="http://schemas.microsoft.com/office/drawing/2017/model3d" xmlns:w16cid="http://schemas.microsoft.com/office/word/2016/wordml/cid">
             <w:pict>
               <v:shape w14:anchorId="35568872" id="Straight Arrow Connector 7" o:spid="_x0000_s1026" type="#_x0000_t32" style="position:absolute;margin-left:317.05pt;margin-top:14.55pt;width:21.85pt;height:52pt;flip:x;z-index:251667456;visibility:visible;mso-wrap-style:square;mso-wrap-distance-left:9pt;mso-wrap-distance-top:0;mso-wrap-distance-right:9pt;mso-wrap-distance-bottom:0;mso-position-horizontal:absolute;mso-position-horizontal-relative:text;mso-position-vertical:absolute;mso-position-vertical-relative:text" o:gfxdata="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" strokecolor="#ed7d31 [3205]" strokeweight=".5pt">
                 <v:stroke endarrow="block" joinstyle="miter"/>
@@ -997,7 +997,7 @@
               </wp:anchor>
             </w:drawing>
           </mc:Choice>
-          <mc:Fallback xmlns:w16cid="http://schemas.microsoft.com/office/word/2016/wordml/cid" xmlns:am3d="http://schemas.microsoft.com/office/drawing/2017/model3d" xmlns:aink="http://schemas.microsoft.com/office/drawing/2016/ink" xmlns:cx8="http://schemas.microsoft.com/office/drawing/2016/5/14/chartex" xmlns:cx7="http://schemas.microsoft.com/office/drawing/2016/5/13/chartex" xmlns:cx6="http://schemas.microsoft.com/office/drawing/2016/5/12/chartex" xmlns:cx5="http://schemas.microsoft.com/office/drawing/2016/5/11/chartex" xmlns:cx4="http://schemas.microsoft.com/office/drawing/2016/5/10/chartex" xmlns:cx3="http://schemas.microsoft.com/office/drawing/2016/5/9/chartex" xmlns:cx2="http://schemas.microsoft.com/office/drawing/2015/10/21/chartex">
+          <mc:Fallback xmlns:cx2="http://schemas.microsoft.com/office/drawing/2015/10/21/chartex" xmlns:cx3="http://schemas.microsoft.com/office/drawing/2016/5/9/chartex" xmlns:cx4="http://schemas.microsoft.com/office/drawing/2016/5/10/chartex" xmlns:cx5="http://schemas.microsoft.com/office/drawing/2016/5/11/chartex" xmlns:cx6="http://schemas.microsoft.com/office/drawing/2016/5/12/chartex" xmlns:cx7="http://schemas.microsoft.com/office/drawing/2016/5/13/chartex" xmlns:cx8="http://schemas.microsoft.com/office/drawing/2016/5/14/chartex" xmlns:aink="http://schemas.microsoft.com/office/drawing/2016/ink" xmlns:am3d="http://schemas.microsoft.com/office/drawing/2017/model3d" xmlns:w16cid="http://schemas.microsoft.com/office/word/2016/wordml/cid">
             <w:pict>
               <v:shape w14:anchorId="0F5F078F" id="Straight Arrow Connector 5" o:spid="_x0000_s1026" type="#_x0000_t32" style="position:absolute;margin-left:111.9pt;margin-top:13pt;width:22.3pt;height:11.7pt;z-index:251665408;visibility:visible;mso-wrap-style:square;mso-wrap-distance-left:9pt;mso-wrap-distance-top:0;mso-wrap-distance-right:9pt;mso-wrap-distance-bottom:0;mso-position-horizontal:absolute;mso-position-horizontal-relative:text;mso-position-vertical:absolute;mso-position-vertical-relative:text" o:gfxdata="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" strokecolor="#ed7d31 [3205]" strokeweight=".5pt">
                 <v:stroke endarrow="block" joinstyle="miter"/>
@@ -1068,7 +1068,7 @@
               </wp:anchor>
             </w:drawing>
           </mc:Choice>
-          <mc:Fallback xmlns:w16cid="http://schemas.microsoft.com/office/word/2016/wordml/cid" xmlns:am3d="http://schemas.microsoft.com/office/drawing/2017/model3d" xmlns:aink="http://schemas.microsoft.com/office/drawing/2016/ink" xmlns:cx8="http://schemas.microsoft.com/office/drawing/2016/5/14/chartex" xmlns:cx7="http://schemas.microsoft.com/office/drawing/2016/5/13/chartex" xmlns:cx6="http://schemas.microsoft.com/office/drawing/2016/5/12/chartex" xmlns:cx5="http://schemas.microsoft.com/office/drawing/2016/5/11/chartex" xmlns:cx4="http://schemas.microsoft.com/office/drawing/2016/5/10/chartex" xmlns:cx3="http://schemas.microsoft.com/office/drawing/2016/5/9/chartex" xmlns:cx2="http://schemas.microsoft.com/office/drawing/2015/10/21/chartex">
+          <mc:Fallback xmlns:cx2="http://schemas.microsoft.com/office/drawing/2015/10/21/chartex" xmlns:cx3="http://schemas.microsoft.com/office/drawing/2016/5/9/chartex" xmlns:cx4="http://schemas.microsoft.com/office/drawing/2016/5/10/chartex" xmlns:cx5="http://schemas.microsoft.com/office/drawing/2016/5/11/chartex" xmlns:cx6="http://schemas.microsoft.com/office/drawing/2016/5/12/chartex" xmlns:cx7="http://schemas.microsoft.com/office/drawing/2016/5/13/chartex" xmlns:cx8="http://schemas.microsoft.com/office/drawing/2016/5/14/chartex" xmlns:aink="http://schemas.microsoft.com/office/drawing/2016/ink" xmlns:am3d="http://schemas.microsoft.com/office/drawing/2017/model3d" xmlns:w16cid="http://schemas.microsoft.com/office/word/2016/wordml/cid">
             <w:pict>
               <v:shape w14:anchorId="73823203" id="Straight Arrow Connector 9" o:spid="_x0000_s1026" type="#_x0000_t32" style="position:absolute;margin-left:275.95pt;margin-top:16.1pt;width:.75pt;height:11.3pt;flip:y;z-index:251669504;visibility:visible;mso-wrap-style:square;mso-wrap-distance-left:9pt;mso-wrap-distance-top:0;mso-wrap-distance-right:9pt;mso-wrap-distance-bottom:0;mso-position-horizontal:absolute;mso-position-horizontal-relative:text;mso-position-vertical:absolute;mso-position-vertical-relative:text" o:gfxdata="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" strokecolor="#ed7d31 [3205]" strokeweight=".5pt">
                 <v:stroke endarrow="block" joinstyle="miter"/>
@@ -3780,7 +3780,7 @@
               </wp:anchor>
             </w:drawing>
           </mc:Choice>
-          <mc:Fallback xmlns:w16cid="http://schemas.microsoft.com/office/word/2016/wordml/cid" xmlns:am3d="http://schemas.microsoft.com/office/drawing/2017/model3d" xmlns:aink="http://schemas.microsoft.com/office/drawing/2016/ink" xmlns:cx8="http://schemas.microsoft.com/office/drawing/2016/5/14/chartex" xmlns:cx7="http://schemas.microsoft.com/office/drawing/2016/5/13/chartex" xmlns:cx6="http://schemas.microsoft.com/office/drawing/2016/5/12/chartex" xmlns:cx5="http://schemas.microsoft.com/office/drawing/2016/5/11/chartex" xmlns:cx4="http://schemas.microsoft.com/office/drawing/2016/5/10/chartex" xmlns:cx3="http://schemas.microsoft.com/office/drawing/2016/5/9/chartex" xmlns:cx2="http://schemas.microsoft.com/office/drawing/2015/10/21/chartex">
+          <mc:Fallback xmlns:cx2="http://schemas.microsoft.com/office/drawing/2015/10/21/chartex" xmlns:cx3="http://schemas.microsoft.com/office/drawing/2016/5/9/chartex" xmlns:cx4="http://schemas.microsoft.com/office/drawing/2016/5/10/chartex" xmlns:cx5="http://schemas.microsoft.com/office/drawing/2016/5/11/chartex" xmlns:cx6="http://schemas.microsoft.com/office/drawing/2016/5/12/chartex" xmlns:cx7="http://schemas.microsoft.com/office/drawing/2016/5/13/chartex" xmlns:cx8="http://schemas.microsoft.com/office/drawing/2016/5/14/chartex" xmlns:aink="http://schemas.microsoft.com/office/drawing/2016/ink" xmlns:am3d="http://schemas.microsoft.com/office/drawing/2017/model3d" xmlns:w16cid="http://schemas.microsoft.com/office/word/2016/wordml/cid">
             <w:pict>
               <v:shape w14:anchorId="7A441935" id="Straight Arrow Connector 20" o:spid="_x0000_s1026" type="#_x0000_t32" style="position:absolute;margin-left:57.3pt;margin-top:93.7pt;width:48.65pt;height:12pt;flip:y;z-index:251685888;visibility:visible;mso-wrap-style:square;mso-width-percent:0;mso-height-percent:0;mso-wrap-distance-left:9pt;mso-wrap-distance-top:0;mso-wrap-distance-right:9pt;mso-wrap-distance-bottom:0;mso-position-horizontal:absolute;mso-position-horizontal-relative:text;mso-position-vertical:absolute;mso-position-vertical-relative:text;mso-width-percent:0;mso-height-percent:0;mso-width-relative:margin;mso-height-relative:margin" o:gfxdata="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" strokecolor="#5b9bd5 [3204]" strokeweight=".5pt">
                 <v:stroke endarrow="block" joinstyle="miter"/>
@@ -4020,7 +4020,7 @@
               </wp:anchor>
             </w:drawing>
           </mc:Choice>
-          <mc:Fallback xmlns:w16cid="http://schemas.microsoft.com/office/word/2016/wordml/cid" xmlns:am3d="http://schemas.microsoft.com/office/drawing/2017/model3d" xmlns:aink="http://schemas.microsoft.com/office/drawing/2016/ink" xmlns:cx8="http://schemas.microsoft.com/office/drawing/2016/5/14/chartex" xmlns:cx7="http://schemas.microsoft.com/office/drawing/2016/5/13/chartex" xmlns:cx6="http://schemas.microsoft.com/office/drawing/2016/5/12/chartex" xmlns:cx5="http://schemas.microsoft.com/office/drawing/2016/5/11/chartex" xmlns:cx4="http://schemas.microsoft.com/office/drawing/2016/5/10/chartex" xmlns:cx3="http://schemas.microsoft.com/office/drawing/2016/5/9/chartex" xmlns:cx2="http://schemas.microsoft.com/office/drawing/2015/10/21/chartex">
+          <mc:Fallback xmlns:cx2="http://schemas.microsoft.com/office/drawing/2015/10/21/chartex" xmlns:cx3="http://schemas.microsoft.com/office/drawing/2016/5/9/chartex" xmlns:cx4="http://schemas.microsoft.com/office/drawing/2016/5/10/chartex" xmlns:cx5="http://schemas.microsoft.com/office/drawing/2016/5/11/chartex" xmlns:cx6="http://schemas.microsoft.com/office/drawing/2016/5/12/chartex" xmlns:cx7="http://schemas.microsoft.com/office/drawing/2016/5/13/chartex" xmlns:cx8="http://schemas.microsoft.com/office/drawing/2016/5/14/chartex" xmlns:aink="http://schemas.microsoft.com/office/drawing/2016/ink" xmlns:am3d="http://schemas.microsoft.com/office/drawing/2017/model3d" xmlns:w16cid="http://schemas.microsoft.com/office/word/2016/wordml/cid">
             <w:pict>
               <v:shape w14:anchorId="0FE0B2A7" id="Straight Arrow Connector 17" o:spid="_x0000_s1026" type="#_x0000_t32" style="position:absolute;margin-left:1.5pt;margin-top:48.8pt;width:4.15pt;height:7.95pt;z-index:251682816;visibility:visible;mso-wrap-style:square;mso-wrap-distance-left:9pt;mso-wrap-distance-top:0;mso-wrap-distance-right:9pt;mso-wrap-distance-bottom:0;mso-position-horizontal:absolute;mso-position-horizontal-relative:text;mso-position-vertical:absolute;mso-position-vertical-relative:text" o:gfxdata="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" strokecolor="#5b9bd5 [3204]" strokeweight=".5pt">
                 <v:stroke endarrow="block" joinstyle="miter"/>
@@ -4856,7 +4856,7 @@
               </wp:anchor>
             </w:drawing>
           </mc:Choice>
-          <mc:Fallback xmlns:w16cid="http://schemas.microsoft.com/office/word/2016/wordml/cid" xmlns:am3d="http://schemas.microsoft.com/office/drawing/2017/model3d" xmlns:aink="http://schemas.microsoft.com/office/drawing/2016/ink" xmlns:cx8="http://schemas.microsoft.com/office/drawing/2016/5/14/chartex" xmlns:cx7="http://schemas.microsoft.com/office/drawing/2016/5/13/chartex" xmlns:cx6="http://schemas.microsoft.com/office/drawing/2016/5/12/chartex" xmlns:cx5="http://schemas.microsoft.com/office/drawing/2016/5/11/chartex" xmlns:cx4="http://schemas.microsoft.com/office/drawing/2016/5/10/chartex" xmlns:cx3="http://schemas.microsoft.com/office/drawing/2016/5/9/chartex" xmlns:cx2="http://schemas.microsoft.com/office/drawing/2015/10/21/chartex">
+          <mc:Fallback xmlns:cx2="http://schemas.microsoft.com/office/drawing/2015/10/21/chartex" xmlns:cx3="http://schemas.microsoft.com/office/drawing/2016/5/9/chartex" xmlns:cx4="http://schemas.microsoft.com/office/drawing/2016/5/10/chartex" xmlns:cx5="http://schemas.microsoft.com/office/drawing/2016/5/11/chartex" xmlns:cx6="http://schemas.microsoft.com/office/drawing/2016/5/12/chartex" xmlns:cx7="http://schemas.microsoft.com/office/drawing/2016/5/13/chartex" xmlns:cx8="http://schemas.microsoft.com/office/drawing/2016/5/14/chartex" xmlns:aink="http://schemas.microsoft.com/office/drawing/2016/ink" xmlns:am3d="http://schemas.microsoft.com/office/drawing/2017/model3d" xmlns:w16cid="http://schemas.microsoft.com/office/word/2016/wordml/cid">
             <w:pict>
               <v:shape w14:anchorId="3AAB55DA" id="Straight Arrow Connector 14" o:spid="_x0000_s1026" type="#_x0000_t32" style="position:absolute;margin-left:248.8pt;margin-top:66.2pt;width:53.9pt;height:10.95pt;flip:x;z-index:251679744;visibility:visible;mso-wrap-style:square;mso-wrap-distance-left:9pt;mso-wrap-distance-top:0;mso-wrap-distance-right:9pt;mso-wrap-distance-bottom:0;mso-position-horizontal:absolute;mso-position-horizontal-relative:text;mso-position-vertical:absolute;mso-position-vertical-relative:text" o:gfxdata="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" strokecolor="#5b9bd5 [3204]" strokeweight=".5pt">
                 <v:stroke endarrow="block" joinstyle="miter"/>
@@ -4929,7 +4929,7 @@
               </wp:anchor>
             </w:drawing>
           </mc:Choice>
-          <mc:Fallback xmlns:w16cid="http://schemas.microsoft.com/office/word/2016/wordml/cid" xmlns:am3d="http://schemas.microsoft.com/office/drawing/2017/model3d" xmlns:aink="http://schemas.microsoft.com/office/drawing/2016/ink" xmlns:cx8="http://schemas.microsoft.com/office/drawing/2016/5/14/chartex" xmlns:cx7="http://schemas.microsoft.com/office/drawing/2016/5/13/chartex" xmlns:cx6="http://schemas.microsoft.com/office/drawing/2016/5/12/chartex" xmlns:cx5="http://schemas.microsoft.com/office/drawing/2016/5/11/chartex" xmlns:cx4="http://schemas.microsoft.com/office/drawing/2016/5/10/chartex" xmlns:cx3="http://schemas.microsoft.com/office/drawing/2016/5/9/chartex" xmlns:cx2="http://schemas.microsoft.com/office/drawing/2015/10/21/chartex">
+          <mc:Fallback xmlns:cx2="http://schemas.microsoft.com/office/drawing/2015/10/21/chartex" xmlns:cx3="http://schemas.microsoft.com/office/drawing/2016/5/9/chartex" xmlns:cx4="http://schemas.microsoft.com/office/drawing/2016/5/10/chartex" xmlns:cx5="http://schemas.microsoft.com/office/drawing/2016/5/11/chartex" xmlns:cx6="http://schemas.microsoft.com/office/drawing/2016/5/12/chartex" xmlns:cx7="http://schemas.microsoft.com/office/drawing/2016/5/13/chartex" xmlns:cx8="http://schemas.microsoft.com/office/drawing/2016/5/14/chartex" xmlns:aink="http://schemas.microsoft.com/office/drawing/2016/ink" xmlns:am3d="http://schemas.microsoft.com/office/drawing/2017/model3d" xmlns:w16cid="http://schemas.microsoft.com/office/word/2016/wordml/cid">
             <w:pict>
               <v:shape w14:anchorId="352110F4" id="Straight Arrow Connector 12" o:spid="_x0000_s1026" type="#_x0000_t32" style="position:absolute;margin-left:122.15pt;margin-top:63.55pt;width:22.6pt;height:6.05pt;flip:x;z-index:251676672;visibility:visible;mso-wrap-style:square;mso-width-percent:0;mso-height-percent:0;mso-wrap-distance-left:9pt;mso-wrap-distance-top:0;mso-wrap-distance-right:9pt;mso-wrap-distance-bottom:0;mso-position-horizontal:absolute;mso-position-horizontal-relative:text;mso-position-vertical:absolute;mso-position-vertical-relative:text;mso-width-percent:0;mso-height-percent:0;mso-width-relative:margin;mso-height-relative:margin" o:gfxdata="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" strokecolor="#5b9bd5 [3204]" strokeweight=".5pt">
                 <v:stroke endarrow="block" joinstyle="miter"/>
@@ -5405,7 +5405,13 @@
         <w:t>.  We can fix unnecessary drawing</w:t>
       </w:r>
       <w:r>
-        <w:t xml:space="preserve"> by changing our gravity </w:t>
+        <w:t xml:space="preserve"> by </w:t>
+      </w:r>
+      <w:r>
+        <w:t>changing</w:t>
+      </w:r>
+      <w:r>
+        <w:t xml:space="preserve"> our gravity </w:t>
       </w:r>
       <w:r>
         <w:rPr>
@@ -5429,13 +5435,13 @@
               <wp:anchor distT="45720" distB="45720" distL="114300" distR="114300" simplePos="0" relativeHeight="251691008" behindDoc="1" locked="0" layoutInCell="1" allowOverlap="1" wp14:anchorId="089478E3" wp14:editId="42EE51AA">
                 <wp:simplePos x="0" y="0"/>
                 <wp:positionH relativeFrom="margin">
-                  <wp:posOffset>-296821</wp:posOffset>
+                  <wp:posOffset>-253093</wp:posOffset>
                 </wp:positionH>
                 <wp:positionV relativeFrom="paragraph">
-                  <wp:posOffset>4541</wp:posOffset>
+                  <wp:posOffset>3175</wp:posOffset>
                 </wp:positionV>
-                <wp:extent cx="6635384" cy="1522405"/>
-                <wp:effectExtent l="0" t="0" r="13335" b="20955"/>
+                <wp:extent cx="6594294" cy="1632857"/>
+                <wp:effectExtent l="0" t="0" r="16510" b="24765"/>
                 <wp:wrapNone/>
                 <wp:docPr id="24" name="Text Box 2"/>
                 <wp:cNvGraphicFramePr>
@@ -5450,7 +5456,7 @@
                       <wps:spPr bwMode="auto">
                         <a:xfrm>
                           <a:off x="0" y="0"/>
-                          <a:ext cx="6635384" cy="1522405"/>
+                          <a:ext cx="6594294" cy="1632857"/>
                         </a:xfrm>
                         <a:prstGeom prst="rect">
                           <a:avLst/>
@@ -6265,7 +6271,11 @@
           </mc:Choice>
           <mc:Fallback>
             <w:pict>
-              <v:shape w14:anchorId="089478E3" id="_x0000_s1036" type="#_x0000_t202" style="position:absolute;margin-left:-23.35pt;margin-top:.35pt;width:522.45pt;height:119.85pt;z-index:-251625472;visibility:visible;mso-wrap-style:square;mso-width-percent:0;mso-height-percent:0;mso-wrap-distance-left:9pt;mso-wrap-distance-top:3.6pt;mso-wrap-distance-right:9pt;mso-wrap-distance-bottom:3.6pt;mso-position-horizontal:absolute;mso-position-horizontal-relative:margin;mso-position-vertical:absolute;mso-position-vertical-relative:text;mso-width-percent:0;mso-height-percent:0;mso-width-relative:margin;mso-height-relative:margin;v-text-anchor:top" o:gfxdata="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">
+              <v:shapetype w14:anchorId="089478E3" id="_x0000_t202" coordsize="21600,21600" o:spt="202" path="m,l,21600r21600,l21600,xe">
+                <v:stroke joinstyle="miter"/>
+                <v:path gradientshapeok="t" o:connecttype="rect"/>
+              </v:shapetype>
+              <v:shape id="_x0000_s1036" type="#_x0000_t202" style="position:absolute;margin-left:-19.95pt;margin-top:.25pt;width:519.25pt;height:128.55pt;z-index:-251625472;visibility:visible;mso-wrap-style:square;mso-width-percent:0;mso-height-percent:0;mso-wrap-distance-left:9pt;mso-wrap-distance-top:3.6pt;mso-wrap-distance-right:9pt;mso-wrap-distance-bottom:3.6pt;mso-position-horizontal:absolute;mso-position-horizontal-relative:margin;mso-position-vertical:absolute;mso-position-vertical-relative:text;mso-width-percent:0;mso-height-percent:0;mso-width-relative:margin;mso-height-relative:margin;v-text-anchor:top" o:gfxdata="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">
                 <v:textbox>
                   <w:txbxContent>
                     <w:p>
@@ -7121,7 +7131,7 @@
               </wp:anchor>
             </w:drawing>
           </mc:Choice>
-          <mc:Fallback xmlns:w16cid="http://schemas.microsoft.com/office/word/2016/wordml/cid" xmlns:am3d="http://schemas.microsoft.com/office/drawing/2017/model3d" xmlns:aink="http://schemas.microsoft.com/office/drawing/2016/ink" xmlns:cx8="http://schemas.microsoft.com/office/drawing/2016/5/14/chartex" xmlns:cx7="http://schemas.microsoft.com/office/drawing/2016/5/13/chartex" xmlns:cx6="http://schemas.microsoft.com/office/drawing/2016/5/12/chartex" xmlns:cx5="http://schemas.microsoft.com/office/drawing/2016/5/11/chartex" xmlns:cx4="http://schemas.microsoft.com/office/drawing/2016/5/10/chartex" xmlns:cx3="http://schemas.microsoft.com/office/drawing/2016/5/9/chartex" xmlns:cx2="http://schemas.microsoft.com/office/drawing/2015/10/21/chartex">
+          <mc:Fallback xmlns:cx2="http://schemas.microsoft.com/office/drawing/2015/10/21/chartex" xmlns:cx3="http://schemas.microsoft.com/office/drawing/2016/5/9/chartex" xmlns:cx4="http://schemas.microsoft.com/office/drawing/2016/5/10/chartex" xmlns:cx5="http://schemas.microsoft.com/office/drawing/2016/5/11/chartex" xmlns:cx6="http://schemas.microsoft.com/office/drawing/2016/5/12/chartex" xmlns:cx7="http://schemas.microsoft.com/office/drawing/2016/5/13/chartex" xmlns:cx8="http://schemas.microsoft.com/office/drawing/2016/5/14/chartex" xmlns:aink="http://schemas.microsoft.com/office/drawing/2016/ink" xmlns:am3d="http://schemas.microsoft.com/office/drawing/2017/model3d" xmlns:w16cid="http://schemas.microsoft.com/office/word/2016/wordml/cid">
             <w:pict>
               <v:shapetype w14:anchorId="108B4E91" id="_x0000_t34" coordsize="21600,21600" o:spt="34" o:oned="t" adj="10800" path="m,l@0,0@0,21600,21600,21600e" filled="f">
                 <v:stroke joinstyle="miter"/>
@@ -7592,13 +7602,13 @@
               <wp:anchor distT="0" distB="0" distL="114300" distR="114300" simplePos="0" relativeHeight="251694080" behindDoc="0" locked="0" layoutInCell="1" allowOverlap="1" wp14:anchorId="56633FF1" wp14:editId="3898EF85">
                 <wp:simplePos x="0" y="0"/>
                 <wp:positionH relativeFrom="column">
-                  <wp:posOffset>-409575</wp:posOffset>
+                  <wp:posOffset>-383721</wp:posOffset>
                 </wp:positionH>
                 <wp:positionV relativeFrom="paragraph">
-                  <wp:posOffset>175260</wp:posOffset>
+                  <wp:posOffset>199752</wp:posOffset>
                 </wp:positionV>
-                <wp:extent cx="171450" cy="228600"/>
-                <wp:effectExtent l="0" t="38100" r="57150" b="19050"/>
+                <wp:extent cx="236764" cy="359047"/>
+                <wp:effectExtent l="0" t="38100" r="49530" b="22225"/>
                 <wp:wrapNone/>
                 <wp:docPr id="26" name="Straight Arrow Connector 26"/>
                 <wp:cNvGraphicFramePr/>
@@ -7609,7 +7619,7 @@
                       <wps:spPr>
                         <a:xfrm flipV="1">
                           <a:off x="0" y="0"/>
-                          <a:ext cx="171450" cy="228600"/>
+                          <a:ext cx="236764" cy="359047"/>
                         </a:xfrm>
                         <a:prstGeom prst="straightConnector1">
                           <a:avLst/>
@@ -7645,9 +7655,13 @@
               </wp:anchor>
             </w:drawing>
           </mc:Choice>
-          <mc:Fallback xmlns:w16cid="http://schemas.microsoft.com/office/word/2016/wordml/cid" xmlns:am3d="http://schemas.microsoft.com/office/drawing/2017/model3d" xmlns:aink="http://schemas.microsoft.com/office/drawing/2016/ink" xmlns:cx8="http://schemas.microsoft.com/office/drawing/2016/5/14/chartex" xmlns:cx7="http://schemas.microsoft.com/office/drawing/2016/5/13/chartex" xmlns:cx6="http://schemas.microsoft.com/office/drawing/2016/5/12/chartex" xmlns:cx5="http://schemas.microsoft.com/office/drawing/2016/5/11/chartex" xmlns:cx4="http://schemas.microsoft.com/office/drawing/2016/5/10/chartex" xmlns:cx3="http://schemas.microsoft.com/office/drawing/2016/5/9/chartex" xmlns:cx2="http://schemas.microsoft.com/office/drawing/2015/10/21/chartex">
+          <mc:Fallback>
             <w:pict>
-              <v:shape w14:anchorId="2571640D" id="Straight Arrow Connector 26" o:spid="_x0000_s1026" type="#_x0000_t32" style="position:absolute;margin-left:-32.25pt;margin-top:13.8pt;width:13.5pt;height:18pt;flip:y;z-index:251694080;visibility:visible;mso-wrap-style:square;mso-width-percent:0;mso-height-percent:0;mso-wrap-distance-left:9pt;mso-wrap-distance-top:0;mso-wrap-distance-right:9pt;mso-wrap-distance-bottom:0;mso-position-horizontal:absolute;mso-position-horizontal-relative:text;mso-position-vertical:absolute;mso-position-vertical-relative:text;mso-width-percent:0;mso-height-percent:0;mso-width-relative:margin;mso-height-relative:margin" o:gfxdata="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" strokecolor="#5b9bd5 [3204]" strokeweight=".5pt">
+              <v:shapetype w14:anchorId="23DB1129" id="_x0000_t32" coordsize="21600,21600" o:spt="32" o:oned="t" path="m,l21600,21600e" filled="f">
+                <v:path arrowok="t" fillok="f" o:connecttype="none"/>
+                <o:lock v:ext="edit" shapetype="t"/>
+              </v:shapetype>
+              <v:shape id="Straight Arrow Connector 26" o:spid="_x0000_s1026" type="#_x0000_t32" style="position:absolute;margin-left:-30.2pt;margin-top:15.75pt;width:18.65pt;height:28.25pt;flip:y;z-index:251694080;visibility:visible;mso-wrap-style:square;mso-width-percent:0;mso-height-percent:0;mso-wrap-distance-left:9pt;mso-wrap-distance-top:0;mso-wrap-distance-right:9pt;mso-wrap-distance-bottom:0;mso-position-horizontal:absolute;mso-position-horizontal-relative:text;mso-position-vertical:absolute;mso-position-vertical-relative:text;mso-width-percent:0;mso-height-percent:0;mso-width-relative:margin;mso-height-relative:margin" o:gfxdata="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" strokecolor="#5b9bd5 [3204]" strokeweight=".5pt">
                 <v:stroke endarrow="block" joinstyle="miter"/>
               </v:shape>
             </w:pict>
@@ -7667,10 +7681,10 @@
               <wp:anchor distT="45720" distB="45720" distL="114300" distR="114300" simplePos="0" relativeHeight="251693056" behindDoc="0" locked="0" layoutInCell="1" allowOverlap="1" wp14:anchorId="17E306F1" wp14:editId="7B8E1B59">
                 <wp:simplePos x="0" y="0"/>
                 <wp:positionH relativeFrom="column">
-                  <wp:posOffset>-518160</wp:posOffset>
+                  <wp:posOffset>-509996</wp:posOffset>
                 </wp:positionH>
                 <wp:positionV relativeFrom="paragraph">
-                  <wp:posOffset>111760</wp:posOffset>
+                  <wp:posOffset>283210</wp:posOffset>
                 </wp:positionV>
                 <wp:extent cx="2628265" cy="506730"/>
                 <wp:effectExtent l="0" t="0" r="19685" b="26670"/>
@@ -7745,7 +7759,7 @@
           </mc:Choice>
           <mc:Fallback>
             <w:pict>
-              <v:shape w14:anchorId="17E306F1" id="_x0000_s1039" type="#_x0000_t202" style="position:absolute;margin-left:-40.8pt;margin-top:8.8pt;width:206.95pt;height:39.9pt;z-index:251693056;visibility:visible;mso-wrap-style:square;mso-width-percent:0;mso-height-percent:0;mso-wrap-distance-left:9pt;mso-wrap-distance-top:3.6pt;mso-wrap-distance-right:9pt;mso-wrap-distance-bottom:3.6pt;mso-position-horizontal:absolute;mso-position-horizontal-relative:text;mso-position-vertical:absolute;mso-position-vertical-relative:text;mso-width-percent:0;mso-height-percent:0;mso-width-relative:margin;mso-height-relative:margin;v-text-anchor:top" o:gfxdata="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">
+              <v:shape w14:anchorId="17E306F1" id="_x0000_s1039" type="#_x0000_t202" style="position:absolute;margin-left:-40.15pt;margin-top:22.3pt;width:206.95pt;height:39.9pt;z-index:251693056;visibility:visible;mso-wrap-style:square;mso-width-percent:0;mso-height-percent:0;mso-wrap-distance-left:9pt;mso-wrap-distance-top:3.6pt;mso-wrap-distance-right:9pt;mso-wrap-distance-bottom:3.6pt;mso-position-horizontal:absolute;mso-position-horizontal-relative:text;mso-position-vertical:absolute;mso-position-vertical-relative:text;mso-width-percent:0;mso-height-percent:0;mso-width-relative:margin;mso-height-relative:margin;v-text-anchor:top" o:gfxdata="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">
                 <v:textbox>
                   <w:txbxContent>
                     <w:p>
@@ -7778,7 +7792,10 @@
     </w:p>
     <w:p/>
     <w:p/>
-    <w:p/>
+    <w:p>
+      <w:bookmarkStart w:id="0" w:name="_GoBack"/>
+      <w:bookmarkEnd w:id="0"/>
+    </w:p>
     <w:p/>
     <w:p/>
     <w:p/>
@@ -8949,7 +8966,7 @@
               </wp:anchor>
             </w:drawing>
           </mc:Choice>
-          <mc:Fallback xmlns:w16cid="http://schemas.microsoft.com/office/word/2016/wordml/cid" xmlns:am3d="http://schemas.microsoft.com/office/drawing/2017/model3d" xmlns:aink="http://schemas.microsoft.com/office/drawing/2016/ink" xmlns:cx8="http://schemas.microsoft.com/office/drawing/2016/5/14/chartex" xmlns:cx7="http://schemas.microsoft.com/office/drawing/2016/5/13/chartex" xmlns:cx6="http://schemas.microsoft.com/office/drawing/2016/5/12/chartex" xmlns:cx5="http://schemas.microsoft.com/office/drawing/2016/5/11/chartex" xmlns:cx4="http://schemas.microsoft.com/office/drawing/2016/5/10/chartex" xmlns:cx3="http://schemas.microsoft.com/office/drawing/2016/5/9/chartex" xmlns:cx2="http://schemas.microsoft.com/office/drawing/2015/10/21/chartex">
+          <mc:Fallback xmlns:cx2="http://schemas.microsoft.com/office/drawing/2015/10/21/chartex" xmlns:cx3="http://schemas.microsoft.com/office/drawing/2016/5/9/chartex" xmlns:cx4="http://schemas.microsoft.com/office/drawing/2016/5/10/chartex" xmlns:cx5="http://schemas.microsoft.com/office/drawing/2016/5/11/chartex" xmlns:cx6="http://schemas.microsoft.com/office/drawing/2016/5/12/chartex" xmlns:cx7="http://schemas.microsoft.com/office/drawing/2016/5/13/chartex" xmlns:cx8="http://schemas.microsoft.com/office/drawing/2016/5/14/chartex" xmlns:aink="http://schemas.microsoft.com/office/drawing/2016/ink" xmlns:am3d="http://schemas.microsoft.com/office/drawing/2017/model3d" xmlns:w16cid="http://schemas.microsoft.com/office/word/2016/wordml/cid">
             <w:pict>
               <v:shapetype w14:anchorId="434DE05B" id="_x0000_t32" coordsize="21600,21600" o:spt="32" o:oned="t" path="m,l21600,21600e" filled="f">
                 <v:path arrowok="t" fillok="f" o:connecttype="none"/>
@@ -9473,7 +9490,7 @@
               </wp:anchor>
             </w:drawing>
           </mc:Choice>
-          <mc:Fallback xmlns:w16cid="http://schemas.microsoft.com/office/word/2016/wordml/cid" xmlns:am3d="http://schemas.microsoft.com/office/drawing/2017/model3d" xmlns:aink="http://schemas.microsoft.com/office/drawing/2016/ink" xmlns:cx8="http://schemas.microsoft.com/office/drawing/2016/5/14/chartex" xmlns:cx7="http://schemas.microsoft.com/office/drawing/2016/5/13/chartex" xmlns:cx6="http://schemas.microsoft.com/office/drawing/2016/5/12/chartex" xmlns:cx5="http://schemas.microsoft.com/office/drawing/2016/5/11/chartex" xmlns:cx4="http://schemas.microsoft.com/office/drawing/2016/5/10/chartex" xmlns:cx3="http://schemas.microsoft.com/office/drawing/2016/5/9/chartex" xmlns:cx2="http://schemas.microsoft.com/office/drawing/2015/10/21/chartex">
+          <mc:Fallback xmlns:cx2="http://schemas.microsoft.com/office/drawing/2015/10/21/chartex" xmlns:cx3="http://schemas.microsoft.com/office/drawing/2016/5/9/chartex" xmlns:cx4="http://schemas.microsoft.com/office/drawing/2016/5/10/chartex" xmlns:cx5="http://schemas.microsoft.com/office/drawing/2016/5/11/chartex" xmlns:cx6="http://schemas.microsoft.com/office/drawing/2016/5/12/chartex" xmlns:cx7="http://schemas.microsoft.com/office/drawing/2016/5/13/chartex" xmlns:cx8="http://schemas.microsoft.com/office/drawing/2016/5/14/chartex" xmlns:aink="http://schemas.microsoft.com/office/drawing/2016/ink" xmlns:am3d="http://schemas.microsoft.com/office/drawing/2017/model3d" xmlns:w16cid="http://schemas.microsoft.com/office/word/2016/wordml/cid">
             <w:pict>
               <v:shapetype w14:anchorId="65DB9E09" id="_x0000_t32" coordsize="21600,21600" o:spt="32" o:oned="t" path="m,l21600,21600e" filled="f">
                 <v:path arrowok="t" fillok="f" o:connecttype="none"/>
@@ -9620,7 +9637,7 @@
               </wp:anchor>
             </w:drawing>
           </mc:Choice>
-          <mc:Fallback xmlns:w16cid="http://schemas.microsoft.com/office/word/2016/wordml/cid" xmlns:am3d="http://schemas.microsoft.com/office/drawing/2017/model3d" xmlns:aink="http://schemas.microsoft.com/office/drawing/2016/ink" xmlns:cx8="http://schemas.microsoft.com/office/drawing/2016/5/14/chartex" xmlns:cx7="http://schemas.microsoft.com/office/drawing/2016/5/13/chartex" xmlns:cx6="http://schemas.microsoft.com/office/drawing/2016/5/12/chartex" xmlns:cx5="http://schemas.microsoft.com/office/drawing/2016/5/11/chartex" xmlns:cx4="http://schemas.microsoft.com/office/drawing/2016/5/10/chartex" xmlns:cx3="http://schemas.microsoft.com/office/drawing/2016/5/9/chartex" xmlns:cx2="http://schemas.microsoft.com/office/drawing/2015/10/21/chartex">
+          <mc:Fallback xmlns:cx2="http://schemas.microsoft.com/office/drawing/2015/10/21/chartex" xmlns:cx3="http://schemas.microsoft.com/office/drawing/2016/5/9/chartex" xmlns:cx4="http://schemas.microsoft.com/office/drawing/2016/5/10/chartex" xmlns:cx5="http://schemas.microsoft.com/office/drawing/2016/5/11/chartex" xmlns:cx6="http://schemas.microsoft.com/office/drawing/2016/5/12/chartex" xmlns:cx7="http://schemas.microsoft.com/office/drawing/2016/5/13/chartex" xmlns:cx8="http://schemas.microsoft.com/office/drawing/2016/5/14/chartex" xmlns:aink="http://schemas.microsoft.com/office/drawing/2016/ink" xmlns:am3d="http://schemas.microsoft.com/office/drawing/2017/model3d" xmlns:w16cid="http://schemas.microsoft.com/office/word/2016/wordml/cid">
             <w:pict>
               <v:shape w14:anchorId="6C4192FE" id="Straight Arrow Connector 192" o:spid="_x0000_s1026" type="#_x0000_t32" style="position:absolute;margin-left:101.05pt;margin-top:13.1pt;width:70.05pt;height:27.5pt;flip:x;z-index:251704320;visibility:visible;mso-wrap-style:square;mso-width-percent:0;mso-height-percent:0;mso-wrap-distance-left:9pt;mso-wrap-distance-top:0;mso-wrap-distance-right:9pt;mso-wrap-distance-bottom:0;mso-position-horizontal:absolute;mso-position-horizontal-relative:text;mso-position-vertical:absolute;mso-position-vertical-relative:text;mso-width-percent:0;mso-height-percent:0;mso-width-relative:margin;mso-height-relative:margin" o:gfxdata="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" strokecolor="#5b9bd5 [3204]" strokeweight=".5pt">
                 <v:stroke endarrow="block" joinstyle="miter"/>
@@ -9818,7 +9835,7 @@
               </wp:anchor>
             </w:drawing>
           </mc:Choice>
-          <mc:Fallback xmlns:w16cid="http://schemas.microsoft.com/office/word/2016/wordml/cid" xmlns:am3d="http://schemas.microsoft.com/office/drawing/2017/model3d" xmlns:aink="http://schemas.microsoft.com/office/drawing/2016/ink" xmlns:cx8="http://schemas.microsoft.com/office/drawing/2016/5/14/chartex" xmlns:cx7="http://schemas.microsoft.com/office/drawing/2016/5/13/chartex" xmlns:cx6="http://schemas.microsoft.com/office/drawing/2016/5/12/chartex" xmlns:cx5="http://schemas.microsoft.com/office/drawing/2016/5/11/chartex" xmlns:cx4="http://schemas.microsoft.com/office/drawing/2016/5/10/chartex" xmlns:cx3="http://schemas.microsoft.com/office/drawing/2016/5/9/chartex" xmlns:cx2="http://schemas.microsoft.com/office/drawing/2015/10/21/chartex">
+          <mc:Fallback xmlns:cx2="http://schemas.microsoft.com/office/drawing/2015/10/21/chartex" xmlns:cx3="http://schemas.microsoft.com/office/drawing/2016/5/9/chartex" xmlns:cx4="http://schemas.microsoft.com/office/drawing/2016/5/10/chartex" xmlns:cx5="http://schemas.microsoft.com/office/drawing/2016/5/11/chartex" xmlns:cx6="http://schemas.microsoft.com/office/drawing/2016/5/12/chartex" xmlns:cx7="http://schemas.microsoft.com/office/drawing/2016/5/13/chartex" xmlns:cx8="http://schemas.microsoft.com/office/drawing/2016/5/14/chartex" xmlns:aink="http://schemas.microsoft.com/office/drawing/2016/ink" xmlns:am3d="http://schemas.microsoft.com/office/drawing/2017/model3d" xmlns:w16cid="http://schemas.microsoft.com/office/word/2016/wordml/cid">
             <w:pict>
               <v:shapetype w14:anchorId="2141AFCD" id="_x0000_t34" coordsize="21600,21600" o:spt="34" o:oned="t" adj="10800" path="m,l@0,0@0,21600,21600,21600e" filled="f">
                 <v:stroke joinstyle="miter"/>
@@ -10612,7 +10629,7 @@
               </wp:anchor>
             </w:drawing>
           </mc:Choice>
-          <mc:Fallback xmlns:w16cid="http://schemas.microsoft.com/office/word/2016/wordml/cid" xmlns:am3d="http://schemas.microsoft.com/office/drawing/2017/model3d" xmlns:aink="http://schemas.microsoft.com/office/drawing/2016/ink" xmlns:cx8="http://schemas.microsoft.com/office/drawing/2016/5/14/chartex" xmlns:cx7="http://schemas.microsoft.com/office/drawing/2016/5/13/chartex" xmlns:cx6="http://schemas.microsoft.com/office/drawing/2016/5/12/chartex" xmlns:cx5="http://schemas.microsoft.com/office/drawing/2016/5/11/chartex" xmlns:cx4="http://schemas.microsoft.com/office/drawing/2016/5/10/chartex" xmlns:cx3="http://schemas.microsoft.com/office/drawing/2016/5/9/chartex" xmlns:cx2="http://schemas.microsoft.com/office/drawing/2015/10/21/chartex">
+          <mc:Fallback xmlns:cx2="http://schemas.microsoft.com/office/drawing/2015/10/21/chartex" xmlns:cx3="http://schemas.microsoft.com/office/drawing/2016/5/9/chartex" xmlns:cx4="http://schemas.microsoft.com/office/drawing/2016/5/10/chartex" xmlns:cx5="http://schemas.microsoft.com/office/drawing/2016/5/11/chartex" xmlns:cx6="http://schemas.microsoft.com/office/drawing/2016/5/12/chartex" xmlns:cx7="http://schemas.microsoft.com/office/drawing/2016/5/13/chartex" xmlns:cx8="http://schemas.microsoft.com/office/drawing/2016/5/14/chartex" xmlns:aink="http://schemas.microsoft.com/office/drawing/2016/ink" xmlns:am3d="http://schemas.microsoft.com/office/drawing/2017/model3d" xmlns:w16cid="http://schemas.microsoft.com/office/word/2016/wordml/cid">
             <w:pict>
               <v:shape w14:anchorId="6BB5E170" id="Straight Arrow Connector 203" o:spid="_x0000_s1026" type="#_x0000_t32" style="position:absolute;margin-left:201pt;margin-top:60.3pt;width:94.5pt;height:5.25pt;flip:y;z-index:251716608;visibility:visible;mso-wrap-style:square;mso-width-percent:0;mso-height-percent:0;mso-wrap-distance-left:9pt;mso-wrap-distance-top:0;mso-wrap-distance-right:9pt;mso-wrap-distance-bottom:0;mso-position-horizontal:absolute;mso-position-horizontal-relative:text;mso-position-vertical:absolute;mso-position-vertical-relative:text;mso-width-percent:0;mso-height-percent:0;mso-width-relative:margin;mso-height-relative:margin" o:gfxdata="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" strokecolor="#5b9bd5 [3204]" strokeweight=".5pt">
                 <v:stroke endarrow="block" joinstyle="miter"/>
@@ -11874,7 +11891,7 @@
               </wp:anchor>
             </w:drawing>
           </mc:Choice>
-          <mc:Fallback xmlns:w16cid="http://schemas.microsoft.com/office/word/2016/wordml/cid" xmlns:am3d="http://schemas.microsoft.com/office/drawing/2017/model3d" xmlns:aink="http://schemas.microsoft.com/office/drawing/2016/ink" xmlns:cx8="http://schemas.microsoft.com/office/drawing/2016/5/14/chartex" xmlns:cx7="http://schemas.microsoft.com/office/drawing/2016/5/13/chartex" xmlns:cx6="http://schemas.microsoft.com/office/drawing/2016/5/12/chartex" xmlns:cx5="http://schemas.microsoft.com/office/drawing/2016/5/11/chartex" xmlns:cx4="http://schemas.microsoft.com/office/drawing/2016/5/10/chartex" xmlns:cx3="http://schemas.microsoft.com/office/drawing/2016/5/9/chartex" xmlns:cx2="http://schemas.microsoft.com/office/drawing/2015/10/21/chartex">
+          <mc:Fallback xmlns:cx2="http://schemas.microsoft.com/office/drawing/2015/10/21/chartex" xmlns:cx3="http://schemas.microsoft.com/office/drawing/2016/5/9/chartex" xmlns:cx4="http://schemas.microsoft.com/office/drawing/2016/5/10/chartex" xmlns:cx5="http://schemas.microsoft.com/office/drawing/2016/5/11/chartex" xmlns:cx6="http://schemas.microsoft.com/office/drawing/2016/5/12/chartex" xmlns:cx7="http://schemas.microsoft.com/office/drawing/2016/5/13/chartex" xmlns:cx8="http://schemas.microsoft.com/office/drawing/2016/5/14/chartex" xmlns:aink="http://schemas.microsoft.com/office/drawing/2016/ink" xmlns:am3d="http://schemas.microsoft.com/office/drawing/2017/model3d" xmlns:w16cid="http://schemas.microsoft.com/office/word/2016/wordml/cid">
             <w:pict>
               <v:shape w14:anchorId="70F27BE0" id="Straight Arrow Connector 201" o:spid="_x0000_s1026" type="#_x0000_t32" style="position:absolute;margin-left:97.5pt;margin-top:13.05pt;width:73.5pt;height:26.25pt;flip:x;z-index:251714560;visibility:visible;mso-wrap-style:square;mso-width-percent:0;mso-height-percent:0;mso-wrap-distance-left:9pt;mso-wrap-distance-top:0;mso-wrap-distance-right:9pt;mso-wrap-distance-bottom:0;mso-position-horizontal:absolute;mso-position-horizontal-relative:text;mso-position-vertical:absolute;mso-position-vertical-relative:text;mso-width-percent:0;mso-height-percent:0;mso-width-relative:margin;mso-height-relative:margin" o:gfxdata="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" strokecolor="#5b9bd5 [3204]" strokeweight=".5pt">
                 <v:stroke endarrow="block" joinstyle="miter"/>
@@ -11948,7 +11965,7 @@
               </wp:anchor>
             </w:drawing>
           </mc:Choice>
-          <mc:Fallback xmlns:w16cid="http://schemas.microsoft.com/office/word/2016/wordml/cid" xmlns:am3d="http://schemas.microsoft.com/office/drawing/2017/model3d" xmlns:aink="http://schemas.microsoft.com/office/drawing/2016/ink" xmlns:cx8="http://schemas.microsoft.com/office/drawing/2016/5/14/chartex" xmlns:cx7="http://schemas.microsoft.com/office/drawing/2016/5/13/chartex" xmlns:cx6="http://schemas.microsoft.com/office/drawing/2016/5/12/chartex" xmlns:cx5="http://schemas.microsoft.com/office/drawing/2016/5/11/chartex" xmlns:cx4="http://schemas.microsoft.com/office/drawing/2016/5/10/chartex" xmlns:cx3="http://schemas.microsoft.com/office/drawing/2016/5/9/chartex" xmlns:cx2="http://schemas.microsoft.com/office/drawing/2015/10/21/chartex">
+          <mc:Fallback xmlns:cx2="http://schemas.microsoft.com/office/drawing/2015/10/21/chartex" xmlns:cx3="http://schemas.microsoft.com/office/drawing/2016/5/9/chartex" xmlns:cx4="http://schemas.microsoft.com/office/drawing/2016/5/10/chartex" xmlns:cx5="http://schemas.microsoft.com/office/drawing/2016/5/11/chartex" xmlns:cx6="http://schemas.microsoft.com/office/drawing/2016/5/12/chartex" xmlns:cx7="http://schemas.microsoft.com/office/drawing/2016/5/13/chartex" xmlns:cx8="http://schemas.microsoft.com/office/drawing/2016/5/14/chartex" xmlns:aink="http://schemas.microsoft.com/office/drawing/2016/ink" xmlns:am3d="http://schemas.microsoft.com/office/drawing/2017/model3d" xmlns:w16cid="http://schemas.microsoft.com/office/word/2016/wordml/cid">
             <w:pict>
               <v:shape w14:anchorId="4209F059" id="Straight Arrow Connector 200" o:spid="_x0000_s1026" type="#_x0000_t32" style="position:absolute;margin-left:329.25pt;margin-top:13.05pt;width:45.2pt;height:62.25pt;flip:x;z-index:251715584;visibility:visible;mso-wrap-style:square;mso-width-percent:0;mso-height-percent:0;mso-wrap-distance-left:9pt;mso-wrap-distance-top:0;mso-wrap-distance-right:9pt;mso-wrap-distance-bottom:0;mso-position-horizontal:absolute;mso-position-horizontal-relative:text;mso-position-vertical:absolute;mso-position-vertical-relative:text;mso-width-percent:0;mso-height-percent:0;mso-width-relative:margin;mso-height-relative:margin" o:gfxdata="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" strokecolor="#5b9bd5 [3204]" strokeweight=".5pt">
                 <v:stroke endarrow="block" joinstyle="miter"/>
@@ -12152,7 +12169,7 @@
               </wp:anchor>
             </w:drawing>
           </mc:Choice>
-          <mc:Fallback xmlns:w16cid="http://schemas.microsoft.com/office/word/2016/wordml/cid" xmlns:am3d="http://schemas.microsoft.com/office/drawing/2017/model3d" xmlns:aink="http://schemas.microsoft.com/office/drawing/2016/ink" xmlns:cx8="http://schemas.microsoft.com/office/drawing/2016/5/14/chartex" xmlns:cx7="http://schemas.microsoft.com/office/drawing/2016/5/13/chartex" xmlns:cx6="http://schemas.microsoft.com/office/drawing/2016/5/12/chartex" xmlns:cx5="http://schemas.microsoft.com/office/drawing/2016/5/11/chartex" xmlns:cx4="http://schemas.microsoft.com/office/drawing/2016/5/10/chartex" xmlns:cx3="http://schemas.microsoft.com/office/drawing/2016/5/9/chartex" xmlns:cx2="http://schemas.microsoft.com/office/drawing/2015/10/21/chartex">
+          <mc:Fallback xmlns:cx2="http://schemas.microsoft.com/office/drawing/2015/10/21/chartex" xmlns:cx3="http://schemas.microsoft.com/office/drawing/2016/5/9/chartex" xmlns:cx4="http://schemas.microsoft.com/office/drawing/2016/5/10/chartex" xmlns:cx5="http://schemas.microsoft.com/office/drawing/2016/5/11/chartex" xmlns:cx6="http://schemas.microsoft.com/office/drawing/2016/5/12/chartex" xmlns:cx7="http://schemas.microsoft.com/office/drawing/2016/5/13/chartex" xmlns:cx8="http://schemas.microsoft.com/office/drawing/2016/5/14/chartex" xmlns:aink="http://schemas.microsoft.com/office/drawing/2016/ink" xmlns:am3d="http://schemas.microsoft.com/office/drawing/2017/model3d" xmlns:w16cid="http://schemas.microsoft.com/office/word/2016/wordml/cid">
             <w:pict>
               <v:shapetype w14:anchorId="482CA0C3" id="_x0000_t32" coordsize="21600,21600" o:spt="32" o:oned="t" path="m,l21600,21600e" filled="f">
                 <v:path arrowok="t" fillok="f" o:connecttype="none"/>
@@ -13471,7 +13488,7 @@
               </wp:anchor>
             </w:drawing>
           </mc:Choice>
-          <mc:Fallback xmlns:w16cid="http://schemas.microsoft.com/office/word/2016/wordml/cid" xmlns:am3d="http://schemas.microsoft.com/office/drawing/2017/model3d" xmlns:aink="http://schemas.microsoft.com/office/drawing/2016/ink" xmlns:cx8="http://schemas.microsoft.com/office/drawing/2016/5/14/chartex" xmlns:cx7="http://schemas.microsoft.com/office/drawing/2016/5/13/chartex" xmlns:cx6="http://schemas.microsoft.com/office/drawing/2016/5/12/chartex" xmlns:cx5="http://schemas.microsoft.com/office/drawing/2016/5/11/chartex" xmlns:cx4="http://schemas.microsoft.com/office/drawing/2016/5/10/chartex" xmlns:cx3="http://schemas.microsoft.com/office/drawing/2016/5/9/chartex" xmlns:cx2="http://schemas.microsoft.com/office/drawing/2015/10/21/chartex">
+          <mc:Fallback xmlns:cx2="http://schemas.microsoft.com/office/drawing/2015/10/21/chartex" xmlns:cx3="http://schemas.microsoft.com/office/drawing/2016/5/9/chartex" xmlns:cx4="http://schemas.microsoft.com/office/drawing/2016/5/10/chartex" xmlns:cx5="http://schemas.microsoft.com/office/drawing/2016/5/11/chartex" xmlns:cx6="http://schemas.microsoft.com/office/drawing/2016/5/12/chartex" xmlns:cx7="http://schemas.microsoft.com/office/drawing/2016/5/13/chartex" xmlns:cx8="http://schemas.microsoft.com/office/drawing/2016/5/14/chartex" xmlns:aink="http://schemas.microsoft.com/office/drawing/2016/ink" xmlns:am3d="http://schemas.microsoft.com/office/drawing/2017/model3d" xmlns:w16cid="http://schemas.microsoft.com/office/word/2016/wordml/cid">
             <w:pict>
               <v:shapetype w14:anchorId="7AB20665" id="_x0000_t32" coordsize="21600,21600" o:spt="32" o:oned="t" path="m,l21600,21600e" filled="f">
                 <v:path arrowok="t" fillok="f" o:connecttype="none"/>
@@ -14263,7 +14280,7 @@
               </wp:anchor>
             </w:drawing>
           </mc:Choice>
-          <mc:Fallback xmlns:w16cid="http://schemas.microsoft.com/office/word/2016/wordml/cid" xmlns:am3d="http://schemas.microsoft.com/office/drawing/2017/model3d" xmlns:aink="http://schemas.microsoft.com/office/drawing/2016/ink" xmlns:cx8="http://schemas.microsoft.com/office/drawing/2016/5/14/chartex" xmlns:cx7="http://schemas.microsoft.com/office/drawing/2016/5/13/chartex" xmlns:cx6="http://schemas.microsoft.com/office/drawing/2016/5/12/chartex" xmlns:cx5="http://schemas.microsoft.com/office/drawing/2016/5/11/chartex" xmlns:cx4="http://schemas.microsoft.com/office/drawing/2016/5/10/chartex" xmlns:cx3="http://schemas.microsoft.com/office/drawing/2016/5/9/chartex" xmlns:cx2="http://schemas.microsoft.com/office/drawing/2015/10/21/chartex">
+          <mc:Fallback xmlns:cx2="http://schemas.microsoft.com/office/drawing/2015/10/21/chartex" xmlns:cx3="http://schemas.microsoft.com/office/drawing/2016/5/9/chartex" xmlns:cx4="http://schemas.microsoft.com/office/drawing/2016/5/10/chartex" xmlns:cx5="http://schemas.microsoft.com/office/drawing/2016/5/11/chartex" xmlns:cx6="http://schemas.microsoft.com/office/drawing/2016/5/12/chartex" xmlns:cx7="http://schemas.microsoft.com/office/drawing/2016/5/13/chartex" xmlns:cx8="http://schemas.microsoft.com/office/drawing/2016/5/14/chartex" xmlns:aink="http://schemas.microsoft.com/office/drawing/2016/ink" xmlns:am3d="http://schemas.microsoft.com/office/drawing/2017/model3d" xmlns:w16cid="http://schemas.microsoft.com/office/word/2016/wordml/cid">
             <w:pict>
               <v:shape w14:anchorId="7ED81E74" id="Straight Arrow Connector 199" o:spid="_x0000_s1026" type="#_x0000_t32" style="position:absolute;margin-left:215.25pt;margin-top:6.55pt;width:16.2pt;height:.4pt;flip:x;z-index:251725824;visibility:visible;mso-wrap-style:square;mso-wrap-distance-left:9pt;mso-wrap-distance-top:0;mso-wrap-distance-right:9pt;mso-wrap-distance-bottom:0;mso-position-horizontal:absolute;mso-position-horizontal-relative:text;mso-position-vertical:absolute;mso-position-vertical-relative:text" o:gfxdata="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" strokecolor="#5b9bd5 [3204]" strokeweight=".5pt">
                 <v:stroke endarrow="block" joinstyle="miter"/>
@@ -18633,7 +18650,7 @@
               </wp:anchor>
             </w:drawing>
           </mc:Choice>
-          <mc:Fallback xmlns:w16cid="http://schemas.microsoft.com/office/word/2016/wordml/cid" xmlns:am3d="http://schemas.microsoft.com/office/drawing/2017/model3d" xmlns:aink="http://schemas.microsoft.com/office/drawing/2016/ink" xmlns:cx8="http://schemas.microsoft.com/office/drawing/2016/5/14/chartex" xmlns:cx7="http://schemas.microsoft.com/office/drawing/2016/5/13/chartex" xmlns:cx6="http://schemas.microsoft.com/office/drawing/2016/5/12/chartex" xmlns:cx5="http://schemas.microsoft.com/office/drawing/2016/5/11/chartex" xmlns:cx4="http://schemas.microsoft.com/office/drawing/2016/5/10/chartex" xmlns:cx3="http://schemas.microsoft.com/office/drawing/2016/5/9/chartex" xmlns:cx2="http://schemas.microsoft.com/office/drawing/2015/10/21/chartex">
+          <mc:Fallback xmlns:cx2="http://schemas.microsoft.com/office/drawing/2015/10/21/chartex" xmlns:cx3="http://schemas.microsoft.com/office/drawing/2016/5/9/chartex" xmlns:cx4="http://schemas.microsoft.com/office/drawing/2016/5/10/chartex" xmlns:cx5="http://schemas.microsoft.com/office/drawing/2016/5/11/chartex" xmlns:cx6="http://schemas.microsoft.com/office/drawing/2016/5/12/chartex" xmlns:cx7="http://schemas.microsoft.com/office/drawing/2016/5/13/chartex" xmlns:cx8="http://schemas.microsoft.com/office/drawing/2016/5/14/chartex" xmlns:aink="http://schemas.microsoft.com/office/drawing/2016/ink" xmlns:am3d="http://schemas.microsoft.com/office/drawing/2017/model3d" xmlns:w16cid="http://schemas.microsoft.com/office/word/2016/wordml/cid">
             <w:pict>
               <v:shape w14:anchorId="64296E72" id="Straight Arrow Connector 209" o:spid="_x0000_s1026" type="#_x0000_t32" style="position:absolute;margin-left:61.05pt;margin-top:26.5pt;width:52pt;height:13.15pt;flip:x;z-index:251735040;visibility:visible;mso-wrap-style:square;mso-width-percent:0;mso-height-percent:0;mso-wrap-distance-left:9pt;mso-wrap-distance-top:0;mso-wrap-distance-right:9pt;mso-wrap-distance-bottom:0;mso-position-horizontal:absolute;mso-position-horizontal-relative:text;mso-position-vertical:absolute;mso-position-vertical-relative:text;mso-width-percent:0;mso-height-percent:0;mso-width-relative:margin;mso-height-relative:margin" o:gfxdata="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" strokecolor="#5b9bd5 [3204]" strokeweight=".5pt">
                 <v:stroke endarrow="block" joinstyle="miter"/>
@@ -19027,7 +19044,7 @@
               </wp:anchor>
             </w:drawing>
           </mc:Choice>
-          <mc:Fallback xmlns:w16cid="http://schemas.microsoft.com/office/word/2016/wordml/cid" xmlns:am3d="http://schemas.microsoft.com/office/drawing/2017/model3d" xmlns:aink="http://schemas.microsoft.com/office/drawing/2016/ink" xmlns:cx8="http://schemas.microsoft.com/office/drawing/2016/5/14/chartex" xmlns:cx7="http://schemas.microsoft.com/office/drawing/2016/5/13/chartex" xmlns:cx6="http://schemas.microsoft.com/office/drawing/2016/5/12/chartex" xmlns:cx5="http://schemas.microsoft.com/office/drawing/2016/5/11/chartex" xmlns:cx4="http://schemas.microsoft.com/office/drawing/2016/5/10/chartex" xmlns:cx3="http://schemas.microsoft.com/office/drawing/2016/5/9/chartex" xmlns:cx2="http://schemas.microsoft.com/office/drawing/2015/10/21/chartex">
+          <mc:Fallback xmlns:cx2="http://schemas.microsoft.com/office/drawing/2015/10/21/chartex" xmlns:cx3="http://schemas.microsoft.com/office/drawing/2016/5/9/chartex" xmlns:cx4="http://schemas.microsoft.com/office/drawing/2016/5/10/chartex" xmlns:cx5="http://schemas.microsoft.com/office/drawing/2016/5/11/chartex" xmlns:cx6="http://schemas.microsoft.com/office/drawing/2016/5/12/chartex" xmlns:cx7="http://schemas.microsoft.com/office/drawing/2016/5/13/chartex" xmlns:cx8="http://schemas.microsoft.com/office/drawing/2016/5/14/chartex" xmlns:aink="http://schemas.microsoft.com/office/drawing/2016/ink" xmlns:am3d="http://schemas.microsoft.com/office/drawing/2017/model3d" xmlns:w16cid="http://schemas.microsoft.com/office/word/2016/wordml/cid">
             <w:pict>
               <v:shape w14:anchorId="77B91B5E" id="Straight Arrow Connector 216" o:spid="_x0000_s1026" type="#_x0000_t32" style="position:absolute;margin-left:169.25pt;margin-top:119.2pt;width:10.55pt;height:9.8pt;flip:x y;z-index:251742208;visibility:visible;mso-wrap-style:square;mso-wrap-distance-left:9pt;mso-wrap-distance-top:0;mso-wrap-distance-right:9pt;mso-wrap-distance-bottom:0;mso-position-horizontal:absolute;mso-position-horizontal-relative:text;mso-position-vertical:absolute;mso-position-vertical-relative:text" o:gfxdata="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" strokecolor="#5b9bd5 [3204]" strokeweight=".5pt">
                 <v:stroke endarrow="block" joinstyle="miter"/>
@@ -20898,7 +20915,7 @@
               </wp:anchor>
             </w:drawing>
           </mc:Choice>
-          <mc:Fallback xmlns:w16cid="http://schemas.microsoft.com/office/word/2016/wordml/cid" xmlns:am3d="http://schemas.microsoft.com/office/drawing/2017/model3d" xmlns:aink="http://schemas.microsoft.com/office/drawing/2016/ink" xmlns:cx8="http://schemas.microsoft.com/office/drawing/2016/5/14/chartex" xmlns:cx7="http://schemas.microsoft.com/office/drawing/2016/5/13/chartex" xmlns:cx6="http://schemas.microsoft.com/office/drawing/2016/5/12/chartex" xmlns:cx5="http://schemas.microsoft.com/office/drawing/2016/5/11/chartex" xmlns:cx4="http://schemas.microsoft.com/office/drawing/2016/5/10/chartex" xmlns:cx3="http://schemas.microsoft.com/office/drawing/2016/5/9/chartex" xmlns:cx2="http://schemas.microsoft.com/office/drawing/2015/10/21/chartex">
+          <mc:Fallback xmlns:cx2="http://schemas.microsoft.com/office/drawing/2015/10/21/chartex" xmlns:cx3="http://schemas.microsoft.com/office/drawing/2016/5/9/chartex" xmlns:cx4="http://schemas.microsoft.com/office/drawing/2016/5/10/chartex" xmlns:cx5="http://schemas.microsoft.com/office/drawing/2016/5/11/chartex" xmlns:cx6="http://schemas.microsoft.com/office/drawing/2016/5/12/chartex" xmlns:cx7="http://schemas.microsoft.com/office/drawing/2016/5/13/chartex" xmlns:cx8="http://schemas.microsoft.com/office/drawing/2016/5/14/chartex" xmlns:aink="http://schemas.microsoft.com/office/drawing/2016/ink" xmlns:am3d="http://schemas.microsoft.com/office/drawing/2017/model3d" xmlns:w16cid="http://schemas.microsoft.com/office/word/2016/wordml/cid">
             <w:pict>
               <v:shapetype w14:anchorId="03F89956" id="_x0000_t34" coordsize="21600,21600" o:spt="34" o:oned="t" adj="10800" path="m,l@0,0@0,21600,21600,21600e" filled="f">
                 <v:stroke joinstyle="miter"/>
@@ -26289,8 +26306,6 @@
           <w:sz w:val="24"/>
         </w:rPr>
       </w:pPr>
-      <w:bookmarkStart w:id="0" w:name="_GoBack"/>
-      <w:bookmarkEnd w:id="0"/>
       <w:r>
         <w:rPr>
           <w:rFonts w:cstheme="minorHAnsi"/>
@@ -27338,6 +27353,7 @@
   <w:style w:type="character" w:default="1" w:styleId="DefaultParagraphFont">
     <w:name w:val="Default Paragraph Font"/>
     <w:uiPriority w:val="1"/>
+    <w:semiHidden/>
     <w:unhideWhenUsed/>
   </w:style>
   <w:style w:type="table" w:default="1" w:styleId="TableNormal">

</xml_diff>